<commit_message>
Merge 20.1 de DX
</commit_message>
<xml_diff>
--- a/Analysis/Windows Forms Designer.docx
+++ b/Analysis/Windows Forms Designer.docx
@@ -7,26 +7,11 @@
         <w:pStyle w:val="DocTitre"/>
         <w:spacing w:beforeLines="2650" w:before="6360"/>
       </w:pPr>
-      <w:r>
-        <w:fldChar w:fldCharType="begin"/>
-      </w:r>
-      <w:r>
-        <w:instrText xml:space="preserve"> DOCPROPERTY  Title  \* MERGEFORMAT </w:instrText>
-      </w:r>
-      <w:r>
-        <w:fldChar w:fldCharType="separate"/>
-      </w:r>
-      <w:proofErr w:type="spellStart"/>
-      <w:r>
-        <w:t>EZCleanSoft</w:t>
-      </w:r>
-      <w:proofErr w:type="spellEnd"/>
-      <w:r>
-        <w:t xml:space="preserve"> - Place de marché</w:t>
-      </w:r>
-      <w:r>
-        <w:fldChar w:fldCharType="end"/>
-      </w:r>
+      <w:fldSimple w:instr=" DOCPROPERTY  Title  \* MERGEFORMAT ">
+        <w:r>
+          <w:t>Out Of Process - Windows Forms Designer</w:t>
+        </w:r>
+      </w:fldSimple>
     </w:p>
     <w:p>
       <w:pPr>
@@ -122,15 +107,7 @@
         <w:t xml:space="preserve">Ce document </w:t>
       </w:r>
       <w:r>
-        <w:t>décrit les échanges nécessaires pour la création du projet « </w:t>
-      </w:r>
-      <w:proofErr w:type="spellStart"/>
-      <w:r>
-        <w:t>OopWindowsFormsDesigner</w:t>
-      </w:r>
-      <w:proofErr w:type="spellEnd"/>
-      <w:r>
-        <w:t> »</w:t>
+        <w:t>décrit les échanges nécessaires pour la création du projet « OopWindowsFormsDesigner »</w:t>
       </w:r>
       <w:r>
         <w:t>.</w:t>
@@ -1074,13 +1051,7 @@
               <w:rPr>
                 <w:rFonts w:asciiTheme="minorHAnsi" w:hAnsiTheme="minorHAnsi"/>
               </w:rPr>
-              <w:t>0</w:t>
-            </w:r>
-            <w:r>
-              <w:rPr>
-                <w:rFonts w:asciiTheme="minorHAnsi" w:hAnsiTheme="minorHAnsi"/>
-              </w:rPr>
-              <w:t>1/2017</w:t>
+              <w:t>07/2020</w:t>
             </w:r>
           </w:p>
         </w:tc>
@@ -1360,9 +1331,6 @@
     <w:p>
       <w:pPr>
         <w:pStyle w:val="TM1"/>
-        <w:tabs>
-          <w:tab w:val="right" w:leader="dot" w:pos="9062"/>
-        </w:tabs>
       </w:pPr>
       <w:r>
         <w:br w:type="page"/>
@@ -1394,13 +1362,11 @@
             <w:t>Table des matières</w:t>
           </w:r>
         </w:p>
+        <w:bookmarkStart w:id="0" w:name="_GoBack"/>
+        <w:bookmarkEnd w:id="0"/>
         <w:p>
           <w:pPr>
             <w:pStyle w:val="TM1"/>
-            <w:tabs>
-              <w:tab w:val="left" w:pos="440"/>
-              <w:tab w:val="right" w:leader="dot" w:pos="9062"/>
-            </w:tabs>
             <w:rPr>
               <w:rFonts w:eastAsiaTheme="minorEastAsia"/>
               <w:noProof/>
@@ -1417,7 +1383,7 @@
           <w:r>
             <w:fldChar w:fldCharType="separate"/>
           </w:r>
-          <w:hyperlink w:anchor="_Toc31705335" w:history="1">
+          <w:hyperlink w:anchor="_Toc44054655" w:history="1">
             <w:r>
               <w:rPr>
                 <w:rStyle w:val="Lienhypertexte"/>
@@ -1460,7 +1426,7 @@
                 <w:noProof/>
                 <w:webHidden/>
               </w:rPr>
-              <w:instrText xml:space="preserve"> PAGEREF _Toc31705335 \h </w:instrText>
+              <w:instrText xml:space="preserve"> PAGEREF _Toc44054655 \h </w:instrText>
             </w:r>
             <w:r>
               <w:rPr>
@@ -1494,10 +1460,6 @@
         <w:p>
           <w:pPr>
             <w:pStyle w:val="TM1"/>
-            <w:tabs>
-              <w:tab w:val="left" w:pos="440"/>
-              <w:tab w:val="right" w:leader="dot" w:pos="9062"/>
-            </w:tabs>
             <w:rPr>
               <w:rFonts w:eastAsiaTheme="minorEastAsia"/>
               <w:noProof/>
@@ -1505,7 +1467,7 @@
               <w:lang w:eastAsia="fr-FR"/>
             </w:rPr>
           </w:pPr>
-          <w:hyperlink w:anchor="_Toc31705336" w:history="1">
+          <w:hyperlink w:anchor="_Toc44054656" w:history="1">
             <w:r>
               <w:rPr>
                 <w:rStyle w:val="Lienhypertexte"/>
@@ -1548,7 +1510,7 @@
                 <w:noProof/>
                 <w:webHidden/>
               </w:rPr>
-              <w:instrText xml:space="preserve"> PAGEREF _Toc31705336 \h </w:instrText>
+              <w:instrText xml:space="preserve"> PAGEREF _Toc44054656 \h </w:instrText>
             </w:r>
             <w:r>
               <w:rPr>
@@ -1593,7 +1555,7 @@
               <w:lang w:eastAsia="fr-FR"/>
             </w:rPr>
           </w:pPr>
-          <w:hyperlink w:anchor="_Toc31705337" w:history="1">
+          <w:hyperlink w:anchor="_Toc44054657" w:history="1">
             <w:r>
               <w:rPr>
                 <w:rStyle w:val="Lienhypertexte"/>
@@ -1636,7 +1598,7 @@
                 <w:noProof/>
                 <w:webHidden/>
               </w:rPr>
-              <w:instrText xml:space="preserve"> PAGEREF _Toc31705337 \h </w:instrText>
+              <w:instrText xml:space="preserve"> PAGEREF _Toc44054657 \h </w:instrText>
             </w:r>
             <w:r>
               <w:rPr>
@@ -1681,7 +1643,7 @@
               <w:lang w:eastAsia="fr-FR"/>
             </w:rPr>
           </w:pPr>
-          <w:hyperlink w:anchor="_Toc31705338" w:history="1">
+          <w:hyperlink w:anchor="_Toc44054658" w:history="1">
             <w:r>
               <w:rPr>
                 <w:rStyle w:val="Lienhypertexte"/>
@@ -1724,7 +1686,7 @@
                 <w:noProof/>
                 <w:webHidden/>
               </w:rPr>
-              <w:instrText xml:space="preserve"> PAGEREF _Toc31705338 \h </w:instrText>
+              <w:instrText xml:space="preserve"> PAGEREF _Toc44054658 \h </w:instrText>
             </w:r>
             <w:r>
               <w:rPr>
@@ -1769,7 +1731,7 @@
               <w:lang w:eastAsia="fr-FR"/>
             </w:rPr>
           </w:pPr>
-          <w:hyperlink w:anchor="_Toc31705339" w:history="1">
+          <w:hyperlink w:anchor="_Toc44054659" w:history="1">
             <w:r>
               <w:rPr>
                 <w:rStyle w:val="Lienhypertexte"/>
@@ -1791,6 +1753,94 @@
                 <w:rStyle w:val="Lienhypertexte"/>
                 <w:noProof/>
               </w:rPr>
+              <w:t>Base de données</w:t>
+            </w:r>
+            <w:r>
+              <w:rPr>
+                <w:noProof/>
+                <w:webHidden/>
+              </w:rPr>
+              <w:tab/>
+            </w:r>
+            <w:r>
+              <w:rPr>
+                <w:noProof/>
+                <w:webHidden/>
+              </w:rPr>
+              <w:fldChar w:fldCharType="begin"/>
+            </w:r>
+            <w:r>
+              <w:rPr>
+                <w:noProof/>
+                <w:webHidden/>
+              </w:rPr>
+              <w:instrText xml:space="preserve"> PAGEREF _Toc44054659 \h </w:instrText>
+            </w:r>
+            <w:r>
+              <w:rPr>
+                <w:noProof/>
+                <w:webHidden/>
+              </w:rPr>
+            </w:r>
+            <w:r>
+              <w:rPr>
+                <w:noProof/>
+                <w:webHidden/>
+              </w:rPr>
+              <w:fldChar w:fldCharType="separate"/>
+            </w:r>
+            <w:r>
+              <w:rPr>
+                <w:noProof/>
+                <w:webHidden/>
+              </w:rPr>
+              <w:t>6</w:t>
+            </w:r>
+            <w:r>
+              <w:rPr>
+                <w:noProof/>
+                <w:webHidden/>
+              </w:rPr>
+              <w:fldChar w:fldCharType="end"/>
+            </w:r>
+          </w:hyperlink>
+        </w:p>
+        <w:p>
+          <w:pPr>
+            <w:pStyle w:val="TM2"/>
+            <w:tabs>
+              <w:tab w:val="left" w:pos="880"/>
+              <w:tab w:val="right" w:leader="dot" w:pos="9062"/>
+            </w:tabs>
+            <w:rPr>
+              <w:rFonts w:eastAsiaTheme="minorEastAsia"/>
+              <w:noProof/>
+              <w:sz w:val="22"/>
+              <w:lang w:eastAsia="fr-FR"/>
+            </w:rPr>
+          </w:pPr>
+          <w:hyperlink w:anchor="_Toc44054660" w:history="1">
+            <w:r>
+              <w:rPr>
+                <w:rStyle w:val="Lienhypertexte"/>
+                <w:noProof/>
+              </w:rPr>
+              <w:t>3.4</w:t>
+            </w:r>
+            <w:r>
+              <w:rPr>
+                <w:rFonts w:eastAsiaTheme="minorEastAsia"/>
+                <w:noProof/>
+                <w:sz w:val="22"/>
+                <w:lang w:eastAsia="fr-FR"/>
+              </w:rPr>
+              <w:tab/>
+            </w:r>
+            <w:r>
+              <w:rPr>
+                <w:rStyle w:val="Lienhypertexte"/>
+                <w:noProof/>
+              </w:rPr>
               <w:t>Architecture</w:t>
             </w:r>
             <w:r>
@@ -1812,7 +1862,7 @@
                 <w:noProof/>
                 <w:webHidden/>
               </w:rPr>
-              <w:instrText xml:space="preserve"> PAGEREF _Toc31705339 \h </w:instrText>
+              <w:instrText xml:space="preserve"> PAGEREF _Toc44054660 \h </w:instrText>
             </w:r>
             <w:r>
               <w:rPr>
@@ -1832,7 +1882,7 @@
                 <w:noProof/>
                 <w:webHidden/>
               </w:rPr>
-              <w:t>5</w:t>
+              <w:t>6</w:t>
             </w:r>
             <w:r>
               <w:rPr>
@@ -1857,13 +1907,13 @@
               <w:lang w:eastAsia="fr-FR"/>
             </w:rPr>
           </w:pPr>
-          <w:hyperlink w:anchor="_Toc31705340" w:history="1">
+          <w:hyperlink w:anchor="_Toc44054661" w:history="1">
             <w:r>
               <w:rPr>
                 <w:rStyle w:val="Lienhypertexte"/>
                 <w:noProof/>
               </w:rPr>
-              <w:t>3.3.1</w:t>
+              <w:t>3.4.1</w:t>
             </w:r>
             <w:r>
               <w:rPr>
@@ -1900,7 +1950,7 @@
                 <w:noProof/>
                 <w:webHidden/>
               </w:rPr>
-              <w:instrText xml:space="preserve"> PAGEREF _Toc31705340 \h </w:instrText>
+              <w:instrText xml:space="preserve"> PAGEREF _Toc44054661 \h </w:instrText>
             </w:r>
             <w:r>
               <w:rPr>
@@ -1920,7 +1970,271 @@
                 <w:noProof/>
                 <w:webHidden/>
               </w:rPr>
-              <w:t>5</w:t>
+              <w:t>6</w:t>
+            </w:r>
+            <w:r>
+              <w:rPr>
+                <w:noProof/>
+                <w:webHidden/>
+              </w:rPr>
+              <w:fldChar w:fldCharType="end"/>
+            </w:r>
+          </w:hyperlink>
+        </w:p>
+        <w:p>
+          <w:pPr>
+            <w:pStyle w:val="TM3"/>
+            <w:tabs>
+              <w:tab w:val="left" w:pos="1100"/>
+              <w:tab w:val="right" w:leader="dot" w:pos="9062"/>
+            </w:tabs>
+            <w:rPr>
+              <w:rFonts w:eastAsiaTheme="minorEastAsia"/>
+              <w:noProof/>
+              <w:sz w:val="22"/>
+              <w:lang w:eastAsia="fr-FR"/>
+            </w:rPr>
+          </w:pPr>
+          <w:hyperlink w:anchor="_Toc44054662" w:history="1">
+            <w:r>
+              <w:rPr>
+                <w:rStyle w:val="Lienhypertexte"/>
+                <w:noProof/>
+              </w:rPr>
+              <w:t>3.4.2</w:t>
+            </w:r>
+            <w:r>
+              <w:rPr>
+                <w:rFonts w:eastAsiaTheme="minorEastAsia"/>
+                <w:noProof/>
+                <w:sz w:val="22"/>
+                <w:lang w:eastAsia="fr-FR"/>
+              </w:rPr>
+              <w:tab/>
+            </w:r>
+            <w:r>
+              <w:rPr>
+                <w:rStyle w:val="Lienhypertexte"/>
+                <w:noProof/>
+              </w:rPr>
+              <w:t>Assembly « ToolKit »</w:t>
+            </w:r>
+            <w:r>
+              <w:rPr>
+                <w:noProof/>
+                <w:webHidden/>
+              </w:rPr>
+              <w:tab/>
+            </w:r>
+            <w:r>
+              <w:rPr>
+                <w:noProof/>
+                <w:webHidden/>
+              </w:rPr>
+              <w:fldChar w:fldCharType="begin"/>
+            </w:r>
+            <w:r>
+              <w:rPr>
+                <w:noProof/>
+                <w:webHidden/>
+              </w:rPr>
+              <w:instrText xml:space="preserve"> PAGEREF _Toc44054662 \h </w:instrText>
+            </w:r>
+            <w:r>
+              <w:rPr>
+                <w:noProof/>
+                <w:webHidden/>
+              </w:rPr>
+            </w:r>
+            <w:r>
+              <w:rPr>
+                <w:noProof/>
+                <w:webHidden/>
+              </w:rPr>
+              <w:fldChar w:fldCharType="separate"/>
+            </w:r>
+            <w:r>
+              <w:rPr>
+                <w:noProof/>
+                <w:webHidden/>
+              </w:rPr>
+              <w:t>6</w:t>
+            </w:r>
+            <w:r>
+              <w:rPr>
+                <w:noProof/>
+                <w:webHidden/>
+              </w:rPr>
+              <w:fldChar w:fldCharType="end"/>
+            </w:r>
+          </w:hyperlink>
+        </w:p>
+        <w:p>
+          <w:pPr>
+            <w:pStyle w:val="TM2"/>
+            <w:tabs>
+              <w:tab w:val="left" w:pos="880"/>
+              <w:tab w:val="right" w:leader="dot" w:pos="9062"/>
+            </w:tabs>
+            <w:rPr>
+              <w:rFonts w:eastAsiaTheme="minorEastAsia"/>
+              <w:noProof/>
+              <w:sz w:val="22"/>
+              <w:lang w:eastAsia="fr-FR"/>
+            </w:rPr>
+          </w:pPr>
+          <w:hyperlink w:anchor="_Toc44054663" w:history="1">
+            <w:r>
+              <w:rPr>
+                <w:rStyle w:val="Lienhypertexte"/>
+                <w:noProof/>
+              </w:rPr>
+              <w:t>3.5</w:t>
+            </w:r>
+            <w:r>
+              <w:rPr>
+                <w:rFonts w:eastAsiaTheme="minorEastAsia"/>
+                <w:noProof/>
+                <w:sz w:val="22"/>
+                <w:lang w:eastAsia="fr-FR"/>
+              </w:rPr>
+              <w:tab/>
+            </w:r>
+            <w:r>
+              <w:rPr>
+                <w:rStyle w:val="Lienhypertexte"/>
+                <w:noProof/>
+              </w:rPr>
+              <w:t>Description de l’interface utilisateur</w:t>
+            </w:r>
+            <w:r>
+              <w:rPr>
+                <w:noProof/>
+                <w:webHidden/>
+              </w:rPr>
+              <w:tab/>
+            </w:r>
+            <w:r>
+              <w:rPr>
+                <w:noProof/>
+                <w:webHidden/>
+              </w:rPr>
+              <w:fldChar w:fldCharType="begin"/>
+            </w:r>
+            <w:r>
+              <w:rPr>
+                <w:noProof/>
+                <w:webHidden/>
+              </w:rPr>
+              <w:instrText xml:space="preserve"> PAGEREF _Toc44054663 \h </w:instrText>
+            </w:r>
+            <w:r>
+              <w:rPr>
+                <w:noProof/>
+                <w:webHidden/>
+              </w:rPr>
+            </w:r>
+            <w:r>
+              <w:rPr>
+                <w:noProof/>
+                <w:webHidden/>
+              </w:rPr>
+              <w:fldChar w:fldCharType="separate"/>
+            </w:r>
+            <w:r>
+              <w:rPr>
+                <w:noProof/>
+                <w:webHidden/>
+              </w:rPr>
+              <w:t>6</w:t>
+            </w:r>
+            <w:r>
+              <w:rPr>
+                <w:noProof/>
+                <w:webHidden/>
+              </w:rPr>
+              <w:fldChar w:fldCharType="end"/>
+            </w:r>
+          </w:hyperlink>
+        </w:p>
+        <w:p>
+          <w:pPr>
+            <w:pStyle w:val="TM3"/>
+            <w:tabs>
+              <w:tab w:val="left" w:pos="1100"/>
+              <w:tab w:val="right" w:leader="dot" w:pos="9062"/>
+            </w:tabs>
+            <w:rPr>
+              <w:rFonts w:eastAsiaTheme="minorEastAsia"/>
+              <w:noProof/>
+              <w:sz w:val="22"/>
+              <w:lang w:eastAsia="fr-FR"/>
+            </w:rPr>
+          </w:pPr>
+          <w:hyperlink w:anchor="_Toc44054664" w:history="1">
+            <w:r>
+              <w:rPr>
+                <w:rStyle w:val="Lienhypertexte"/>
+                <w:noProof/>
+              </w:rPr>
+              <w:t>3.5.1</w:t>
+            </w:r>
+            <w:r>
+              <w:rPr>
+                <w:rFonts w:eastAsiaTheme="minorEastAsia"/>
+                <w:noProof/>
+                <w:sz w:val="22"/>
+                <w:lang w:eastAsia="fr-FR"/>
+              </w:rPr>
+              <w:tab/>
+            </w:r>
+            <w:r>
+              <w:rPr>
+                <w:rStyle w:val="Lienhypertexte"/>
+                <w:noProof/>
+              </w:rPr>
+              <w:t>Ecran principal</w:t>
+            </w:r>
+            <w:r>
+              <w:rPr>
+                <w:noProof/>
+                <w:webHidden/>
+              </w:rPr>
+              <w:tab/>
+            </w:r>
+            <w:r>
+              <w:rPr>
+                <w:noProof/>
+                <w:webHidden/>
+              </w:rPr>
+              <w:fldChar w:fldCharType="begin"/>
+            </w:r>
+            <w:r>
+              <w:rPr>
+                <w:noProof/>
+                <w:webHidden/>
+              </w:rPr>
+              <w:instrText xml:space="preserve"> PAGEREF _Toc44054664 \h </w:instrText>
+            </w:r>
+            <w:r>
+              <w:rPr>
+                <w:noProof/>
+                <w:webHidden/>
+              </w:rPr>
+            </w:r>
+            <w:r>
+              <w:rPr>
+                <w:noProof/>
+                <w:webHidden/>
+              </w:rPr>
+              <w:fldChar w:fldCharType="separate"/>
+            </w:r>
+            <w:r>
+              <w:rPr>
+                <w:noProof/>
+                <w:webHidden/>
+              </w:rPr>
+              <w:t>6</w:t>
             </w:r>
             <w:r>
               <w:rPr>
@@ -1947,17 +2261,97 @@
         <w:br w:type="page"/>
       </w:r>
     </w:p>
+    <w:p/>
     <w:p>
-      <w:fldSimple w:instr=" TOC \h \z \c &quot;Figure&quot; ">
+      <w:pPr>
+        <w:pStyle w:val="Tabledesillustrations"/>
+        <w:tabs>
+          <w:tab w:val="right" w:leader="dot" w:pos="9062"/>
+        </w:tabs>
+        <w:rPr>
+          <w:rFonts w:asciiTheme="minorHAnsi" w:eastAsiaTheme="minorEastAsia" w:hAnsiTheme="minorHAnsi" w:cstheme="minorBidi"/>
+          <w:noProof/>
+          <w:sz w:val="22"/>
+          <w:szCs w:val="22"/>
+          <w:lang w:eastAsia="fr-FR"/>
+        </w:rPr>
+      </w:pPr>
+      <w:r>
+        <w:fldChar w:fldCharType="begin"/>
+      </w:r>
+      <w:r>
+        <w:instrText xml:space="preserve"> TOC \h \z \c "Figure" </w:instrText>
+      </w:r>
+      <w:r>
+        <w:fldChar w:fldCharType="separate"/>
+      </w:r>
+      <w:hyperlink w:anchor="_Toc44054651" w:history="1">
         <w:r>
           <w:rPr>
-            <w:b/>
-            <w:bCs/>
+            <w:rStyle w:val="Lienhypertexte"/>
             <w:noProof/>
           </w:rPr>
-          <w:t>Aucune entrée de table d'illustration n'a été trouvée.</w:t>
+          <w:t>Figure 1 - Exemple de l'écran principal</w:t>
         </w:r>
-      </w:fldSimple>
+        <w:r>
+          <w:rPr>
+            <w:noProof/>
+            <w:webHidden/>
+          </w:rPr>
+          <w:tab/>
+        </w:r>
+        <w:r>
+          <w:rPr>
+            <w:noProof/>
+            <w:webHidden/>
+          </w:rPr>
+          <w:fldChar w:fldCharType="begin"/>
+        </w:r>
+        <w:r>
+          <w:rPr>
+            <w:noProof/>
+            <w:webHidden/>
+          </w:rPr>
+          <w:instrText xml:space="preserve"> PAGEREF _Toc44054651 \h </w:instrText>
+        </w:r>
+        <w:r>
+          <w:rPr>
+            <w:noProof/>
+            <w:webHidden/>
+          </w:rPr>
+        </w:r>
+        <w:r>
+          <w:rPr>
+            <w:noProof/>
+            <w:webHidden/>
+          </w:rPr>
+          <w:fldChar w:fldCharType="separate"/>
+        </w:r>
+        <w:r>
+          <w:rPr>
+            <w:noProof/>
+            <w:webHidden/>
+          </w:rPr>
+          <w:t>7</w:t>
+        </w:r>
+        <w:r>
+          <w:rPr>
+            <w:noProof/>
+            <w:webHidden/>
+          </w:rPr>
+          <w:fldChar w:fldCharType="end"/>
+        </w:r>
+      </w:hyperlink>
+    </w:p>
+    <w:p>
+      <w:r>
+        <w:rPr>
+          <w:b/>
+          <w:bCs/>
+          <w:noProof/>
+        </w:rPr>
+        <w:fldChar w:fldCharType="end"/>
+      </w:r>
       <w:r>
         <w:br w:type="page"/>
       </w:r>
@@ -1967,132 +2361,93 @@
       <w:pPr>
         <w:pStyle w:val="Titre1"/>
       </w:pPr>
-      <w:bookmarkStart w:id="0" w:name="_Toc31705335"/>
+      <w:bookmarkStart w:id="1" w:name="_Toc44054655"/>
       <w:r>
         <w:t>Histor</w:t>
       </w:r>
       <w:r>
         <w:t>ique</w:t>
-      </w:r>
-      <w:bookmarkEnd w:id="0"/>
-    </w:p>
-    <w:p>
-      <w:r>
-        <w:t xml:space="preserve">En 2020, j’ai pris la décision de développer mon propre système de design de composants / contrôles Windows </w:t>
-      </w:r>
-      <w:proofErr w:type="spellStart"/>
-      <w:r>
-        <w:t>Forms</w:t>
-      </w:r>
-      <w:proofErr w:type="spellEnd"/>
-      <w:r>
-        <w:t xml:space="preserve"> mais qui ne soit pas intégré à Visual Studio.</w:t>
-      </w:r>
-    </w:p>
-    <w:p>
-      <w:r>
-        <w:t>Le designer de Visual étant abandonné et pauvre depuis trop longtemps, mon système doit être exécuté en mode « Out-of-</w:t>
-      </w:r>
-      <w:proofErr w:type="spellStart"/>
-      <w:r>
-        <w:t>process</w:t>
-      </w:r>
-      <w:proofErr w:type="spellEnd"/>
-      <w:r>
-        <w:t> » pour pouvoir être exécuté dans un environnement autonome</w:t>
-      </w:r>
-      <w:r>
-        <w:t>.</w:t>
-      </w:r>
-    </w:p>
-    <w:p>
-      <w:r>
-        <w:t>Le but de cet outil est de prendre la place du designer de Visual Studio et de générer son contenu en utilisant les composants prévus à cet effet, et dans lequel vous pourrez décider de ce que vous voulez inscrire dans le designer</w:t>
-      </w:r>
-      <w:r>
-        <w:t xml:space="preserve"> de Visual Studio</w:t>
-      </w:r>
-      <w:r>
-        <w:t>.</w:t>
-      </w:r>
-    </w:p>
-    <w:p>
-      <w:r>
-        <w:t>Un mode de compilation sera également proposé pour vous permettre de compiler le projet</w:t>
-      </w:r>
-      <w:r>
-        <w:t xml:space="preserve"> et de générer une </w:t>
-      </w:r>
-      <w:proofErr w:type="spellStart"/>
-      <w:r>
-        <w:t>assembly</w:t>
-      </w:r>
-      <w:proofErr w:type="spellEnd"/>
-      <w:r>
-        <w:t xml:space="preserve"> de test (sous réserve de faisabilité technique).</w:t>
-      </w:r>
-    </w:p>
-    <w:p>
-      <w:r>
-        <w:t xml:space="preserve">Un des nombreux avantages de cette solution, est que les applications Windows </w:t>
-      </w:r>
-      <w:proofErr w:type="spellStart"/>
-      <w:r>
-        <w:t>Forms</w:t>
-      </w:r>
-      <w:proofErr w:type="spellEnd"/>
-      <w:r>
-        <w:t xml:space="preserve"> pourront être portées sur .NET </w:t>
-      </w:r>
-      <w:proofErr w:type="spellStart"/>
-      <w:r>
-        <w:t>Core</w:t>
-      </w:r>
-      <w:proofErr w:type="spellEnd"/>
-      <w:r>
-        <w:t xml:space="preserve"> sans se préoccuper de cibler le .NET Framework pour profiter du design automatique.</w:t>
-      </w:r>
-    </w:p>
-    <w:p>
-      <w:pPr>
-        <w:pStyle w:val="Titre1"/>
-      </w:pPr>
-      <w:bookmarkStart w:id="1" w:name="_Toc31705336"/>
-      <w:r>
-        <w:t>Concepts</w:t>
       </w:r>
       <w:bookmarkEnd w:id="1"/>
     </w:p>
     <w:p>
-      <w:pPr>
-        <w:pStyle w:val="Titre2"/>
-      </w:pPr>
-      <w:bookmarkStart w:id="2" w:name="_Toc31705337"/>
-      <w:r>
-        <w:t xml:space="preserve">Fichier </w:t>
-      </w:r>
-      <w:r>
-        <w:t>« </w:t>
-      </w:r>
-      <w:proofErr w:type="spellStart"/>
-      <w:r>
-        <w:t>UiKit</w:t>
-      </w:r>
-      <w:proofErr w:type="spellEnd"/>
-      <w:r>
-        <w:t> »</w:t>
+      <w:r>
+        <w:t>En 2020, j’ai pris la décision de développer mon propre système de design de composants / contrôles Windows Forms mais qui ne soit pas intégré à Visual Studio.</w:t>
+      </w:r>
+    </w:p>
+    <w:p>
+      <w:r>
+        <w:t>Le designer de Visual étant abandonné et pauvre depuis trop longtemps, mon système doit être exécuté en mode « Out-of-process » pour pouvoir être exécuté dans un environnement autonome</w:t>
+      </w:r>
+      <w:r>
+        <w:t>.</w:t>
+      </w:r>
+    </w:p>
+    <w:p>
+      <w:r>
+        <w:t>Le but de cet outil est de prendre la place du designer de Visual Studio et de générer son contenu en utilisant les composants prévus à cet effet, et dans lequel vous pourrez décider de ce que vous voulez inscrire dans le designer</w:t>
+      </w:r>
+      <w:r>
+        <w:t xml:space="preserve"> de Visual Studio</w:t>
+      </w:r>
+      <w:r>
+        <w:t>.</w:t>
+      </w:r>
+    </w:p>
+    <w:p>
+      <w:r>
+        <w:t>Un mode de compilation sera également proposé pour vous permettre de compiler le projet</w:t>
+      </w:r>
+      <w:r>
+        <w:t xml:space="preserve"> et de générer une assembly de test (sous réserve de faisabilité technique).</w:t>
+      </w:r>
+    </w:p>
+    <w:p>
+      <w:r>
+        <w:t>Un des nombreux avantages de cette solution, est que les applications Windows Forms pourront être portées sur .NET Core sans se préoccuper de cibler le .NET Framework pour profiter du design automatique.</w:t>
+      </w:r>
+    </w:p>
+    <w:p>
+      <w:r>
+        <w:t>Les commentaires doivent être saisis sur chaque fonction / classe publique en anglais.</w:t>
+      </w:r>
+    </w:p>
+    <w:p>
+      <w:pPr>
+        <w:pStyle w:val="Titre1"/>
+      </w:pPr>
+      <w:bookmarkStart w:id="2" w:name="_Toc44054656"/>
+      <w:r>
+        <w:t>Concepts</w:t>
       </w:r>
       <w:bookmarkEnd w:id="2"/>
     </w:p>
     <w:p>
+      <w:pPr>
+        <w:pStyle w:val="Titre2"/>
+      </w:pPr>
+      <w:bookmarkStart w:id="3" w:name="_Toc44054657"/>
+      <w:r>
+        <w:t xml:space="preserve">Fichier </w:t>
+      </w:r>
+      <w:r>
+        <w:t>« </w:t>
+      </w:r>
+      <w:r>
+        <w:t>UiKit</w:t>
+      </w:r>
+      <w:r>
+        <w:t> »</w:t>
+      </w:r>
+      <w:bookmarkEnd w:id="3"/>
+    </w:p>
+    <w:p>
       <w:r>
         <w:t xml:space="preserve">Un nouveau type de fichier sera </w:t>
       </w:r>
-      <w:proofErr w:type="spellStart"/>
-      <w:r>
-        <w:t>crée</w:t>
-      </w:r>
-      <w:proofErr w:type="spellEnd"/>
+      <w:r>
+        <w:t>créé</w:t>
+      </w:r>
       <w:r>
         <w:t xml:space="preserve"> automatiquement par le système</w:t>
       </w:r>
@@ -2126,25 +2481,16 @@
       <w:pPr>
         <w:pStyle w:val="Titre2"/>
       </w:pPr>
-      <w:bookmarkStart w:id="3" w:name="_Toc31705338"/>
-      <w:r>
-        <w:t>Fichier « </w:t>
-      </w:r>
-      <w:proofErr w:type="spellStart"/>
-      <w:r>
-        <w:t>UiKitProject</w:t>
-      </w:r>
-      <w:proofErr w:type="spellEnd"/>
-      <w:r>
-        <w:t> »</w:t>
-      </w:r>
-      <w:bookmarkEnd w:id="3"/>
+      <w:bookmarkStart w:id="4" w:name="_Toc44054658"/>
+      <w:r>
+        <w:t>Fichier « UiKitProject »</w:t>
+      </w:r>
+      <w:bookmarkEnd w:id="4"/>
     </w:p>
     <w:p>
       <w:r>
         <w:t>Ce fichier décrit l’ensemble des fichiers « </w:t>
       </w:r>
-      <w:proofErr w:type="spellStart"/>
       <w:r>
         <w:rPr>
           <w:b/>
@@ -2152,7 +2498,6 @@
         </w:rPr>
         <w:t>UiKit</w:t>
       </w:r>
-      <w:proofErr w:type="spellEnd"/>
       <w:r>
         <w:t> » qui ont été générés, et leur mode de fonctionnement en sortie.</w:t>
       </w:r>
@@ -2161,162 +2506,160 @@
       <w:r>
         <w:t xml:space="preserve">Ce sont ces fichiers qui génèrent ensuite les </w:t>
       </w:r>
-      <w:proofErr w:type="gramStart"/>
-      <w:r>
-        <w:t>« </w:t>
+      <w:r>
+        <w:t>«.</w:t>
       </w:r>
       <w:r>
         <w:rPr>
           <w:b/>
           <w:bCs/>
         </w:rPr>
-        <w:t>.</w:t>
-      </w:r>
-      <w:proofErr w:type="spellStart"/>
-      <w:proofErr w:type="gramEnd"/>
+        <w:t xml:space="preserve"> Designer.cs</w:t>
+      </w:r>
+      <w:r>
+        <w:t> »</w:t>
+      </w:r>
+      <w:r>
+        <w:t xml:space="preserve"> correspondants.</w:t>
+      </w:r>
+    </w:p>
+    <w:p>
+      <w:r>
+        <w:t>Un exemple de fichier UiKit</w:t>
+      </w:r>
+      <w:r>
+        <w:t>Project</w:t>
+      </w:r>
+      <w:r>
+        <w:t> :</w:t>
+      </w:r>
+    </w:p>
+    <w:p>
+      <w:r>
+        <w:t>{</w:t>
+      </w:r>
+    </w:p>
+    <w:p>
+      <w:r>
+        <w:t>Version : 1.0,</w:t>
+      </w:r>
+    </w:p>
+    <w:p>
+      <w:r>
+        <w:t>Date : 2020-02-04T13 :58 :13Z01</w:t>
+      </w:r>
+      <w:r>
+        <w:t>,</w:t>
+      </w:r>
+    </w:p>
+    <w:p>
+      <w:r>
+        <w:t>Solution :</w:t>
+      </w:r>
+    </w:p>
+    <w:p>
+      <w:r>
+        <w:t>{</w:t>
+      </w:r>
+    </w:p>
+    <w:p>
+      <w:r>
+        <w:t>RootPath : « c:\temp\myproject.uikitproject</w:t>
+      </w:r>
+    </w:p>
+    <w:p>
+      <w:r>
+        <w:t>}</w:t>
+      </w:r>
+    </w:p>
+    <w:p>
+      <w:r>
+        <w:t>}</w:t>
+      </w:r>
+    </w:p>
+    <w:p>
+      <w:pPr>
+        <w:pStyle w:val="Titre2"/>
+      </w:pPr>
+      <w:bookmarkStart w:id="5" w:name="_Toc44054659"/>
+      <w:r>
+        <w:lastRenderedPageBreak/>
+        <w:t>Base de données</w:t>
+      </w:r>
+      <w:bookmarkEnd w:id="5"/>
+    </w:p>
+    <w:p>
+      <w:r>
+        <w:t>Une base de données interne sera créée pour stocker les fichiers qui serviront à votre solution et votre projet.</w:t>
+      </w:r>
+    </w:p>
+    <w:p>
+      <w:r>
+        <w:t>Le moteur de la base utilisée sera « </w:t>
+      </w:r>
+      <w:r>
+        <w:rPr>
+          <w:b/>
+        </w:rPr>
+        <w:t>Realm</w:t>
+      </w:r>
+      <w:r>
+        <w:t> ».</w:t>
+      </w:r>
+      <w:r>
+        <w:t xml:space="preserve"> </w:t>
+      </w:r>
+      <w:r>
+        <w:rPr>
+          <w:b/>
+          <w:u w:val="single"/>
+        </w:rPr>
+        <w:t>ATTENTION</w:t>
+      </w:r>
+      <w:r>
+        <w:t>, cette base de données est assez sensible notamment au niveau des accès Inter-Threads.</w:t>
+      </w:r>
+    </w:p>
+    <w:p>
+      <w:pPr>
+        <w:pStyle w:val="Titre2"/>
+      </w:pPr>
+      <w:bookmarkStart w:id="6" w:name="_Toc44054660"/>
+      <w:r>
+        <w:t>Architecture</w:t>
+      </w:r>
+      <w:bookmarkEnd w:id="6"/>
+    </w:p>
+    <w:p>
+      <w:pPr>
+        <w:pStyle w:val="Titre3"/>
+      </w:pPr>
+      <w:bookmarkStart w:id="7" w:name="_Toc44054661"/>
+      <w:r>
+        <w:t>Assembly « OopDesigner »</w:t>
+      </w:r>
+      <w:bookmarkEnd w:id="7"/>
+    </w:p>
+    <w:p>
+      <w:r>
+        <w:t>Cette bibliothèque C# permet de gérer l’ossature de votre projet</w:t>
+      </w:r>
+      <w:r>
+        <w:t xml:space="preserve"> (</w:t>
+      </w:r>
+      <w:r>
+        <w:t>« </w:t>
+      </w:r>
+      <w:r>
+        <w:t>*</w:t>
+      </w:r>
       <w:r>
         <w:rPr>
           <w:b/>
           <w:bCs/>
         </w:rPr>
-        <w:t>Designer.cs</w:t>
-      </w:r>
-      <w:proofErr w:type="spellEnd"/>
-      <w:r>
-        <w:t> »</w:t>
-      </w:r>
-      <w:r>
-        <w:t xml:space="preserve"> correspondants.</w:t>
-      </w:r>
-    </w:p>
-    <w:p>
-      <w:r>
-        <w:t xml:space="preserve">Un exemple de fichier </w:t>
-      </w:r>
-      <w:proofErr w:type="spellStart"/>
-      <w:r>
-        <w:t>UiKit</w:t>
-      </w:r>
-      <w:r>
-        <w:t>Project</w:t>
-      </w:r>
-      <w:proofErr w:type="spellEnd"/>
-      <w:r>
-        <w:t> :</w:t>
-      </w:r>
-    </w:p>
-    <w:p>
-      <w:r>
-        <w:t>{</w:t>
-      </w:r>
-    </w:p>
-    <w:p>
-      <w:r>
-        <w:t>Version : 1.0,</w:t>
-      </w:r>
-    </w:p>
-    <w:p>
-      <w:r>
-        <w:t>Date : 2020-02-04T13 :58 :13Z01</w:t>
-      </w:r>
-      <w:r>
-        <w:t>,</w:t>
-      </w:r>
-    </w:p>
-    <w:p>
-      <w:r>
-        <w:t>Solution :</w:t>
-      </w:r>
-    </w:p>
-    <w:p>
-      <w:r>
-        <w:t>{</w:t>
-      </w:r>
-    </w:p>
-    <w:p>
-      <w:proofErr w:type="spellStart"/>
-      <w:r>
-        <w:t>RootPath</w:t>
-      </w:r>
-      <w:proofErr w:type="spellEnd"/>
-      <w:proofErr w:type="gramStart"/>
-      <w:r>
-        <w:t> :…</w:t>
-      </w:r>
-      <w:proofErr w:type="gramEnd"/>
-    </w:p>
-    <w:p>
-      <w:r>
-        <w:t>}</w:t>
-      </w:r>
-    </w:p>
-    <w:p>
-      <w:r>
-        <w:t>}</w:t>
-      </w:r>
-    </w:p>
-    <w:p>
-      <w:pPr>
-        <w:pStyle w:val="Titre2"/>
-      </w:pPr>
-      <w:bookmarkStart w:id="4" w:name="_Toc31705339"/>
-      <w:r>
-        <w:t>Architecture</w:t>
-      </w:r>
-      <w:bookmarkEnd w:id="4"/>
-    </w:p>
-    <w:p>
-      <w:pPr>
-        <w:pStyle w:val="Titre3"/>
-      </w:pPr>
-      <w:bookmarkStart w:id="5" w:name="_Toc31705340"/>
-      <w:proofErr w:type="spellStart"/>
-      <w:r>
-        <w:lastRenderedPageBreak/>
-        <w:t>Assembly</w:t>
-      </w:r>
-      <w:proofErr w:type="spellEnd"/>
-      <w:r>
-        <w:t xml:space="preserve"> « </w:t>
-      </w:r>
-      <w:proofErr w:type="spellStart"/>
-      <w:r>
-        <w:t>OopDesigner</w:t>
-      </w:r>
-      <w:proofErr w:type="spellEnd"/>
-      <w:r>
-        <w:t> »</w:t>
-      </w:r>
-      <w:bookmarkEnd w:id="5"/>
-    </w:p>
-    <w:p>
-      <w:r>
-        <w:t>Cette bibliothèque C# permet de gérer l’ossature de votre projet</w:t>
-      </w:r>
-      <w:r>
-        <w:t xml:space="preserve"> (</w:t>
-      </w:r>
-      <w:proofErr w:type="gramStart"/>
-      <w:r>
-        <w:t>« </w:t>
-      </w:r>
-      <w:r>
-        <w:rPr>
-          <w:b/>
-          <w:bCs/>
-        </w:rPr>
-        <w:t>.</w:t>
-      </w:r>
-      <w:proofErr w:type="spellStart"/>
-      <w:r>
-        <w:rPr>
-          <w:b/>
-          <w:bCs/>
-        </w:rPr>
-        <w:t>uiKitProject</w:t>
-      </w:r>
-      <w:proofErr w:type="spellEnd"/>
-      <w:proofErr w:type="gramEnd"/>
+        <w:t>. UiKitProject</w:t>
+      </w:r>
       <w:r>
         <w:t> »</w:t>
       </w:r>
@@ -2384,10 +2727,214 @@
         </w:numPr>
       </w:pPr>
       <w:r>
-        <w:t>Les composantes de type « Designer » seront purement et simplement ignorées.</w:t>
-      </w:r>
-      <w:bookmarkStart w:id="6" w:name="_GoBack"/>
-      <w:bookmarkEnd w:id="6"/>
+        <w:t>Les composantes de type « </w:t>
+      </w:r>
+      <w:r>
+        <w:rPr>
+          <w:b/>
+        </w:rPr>
+        <w:t>Designer</w:t>
+      </w:r>
+      <w:r>
+        <w:t> » seront purement et simplement ignorées.</w:t>
+      </w:r>
+    </w:p>
+    <w:p>
+      <w:pPr>
+        <w:pStyle w:val="Titre3"/>
+      </w:pPr>
+      <w:bookmarkStart w:id="8" w:name="_Toc44054662"/>
+      <w:r>
+        <w:t>Assembly « ToolKit »</w:t>
+      </w:r>
+      <w:bookmarkEnd w:id="8"/>
+    </w:p>
+    <w:p>
+      <w:r>
+        <w:t>Les assemblies principales de l’application proviennent pour la plupart de ITLightON, donc sont propriétaires.</w:t>
+      </w:r>
+    </w:p>
+    <w:p>
+      <w:r>
+        <w:t>Le tableau ci-dessous recense la liste des assemblies intégrées dans l’application :</w:t>
+      </w:r>
+    </w:p>
+    <w:tbl>
+      <w:tblPr>
+        <w:tblStyle w:val="TableauGrille1Clair-Accentuation2"/>
+        <w:tblW w:w="0" w:type="auto"/>
+        <w:tblLook w:val="04A0" w:firstRow="1" w:lastRow="0" w:firstColumn="1" w:lastColumn="0" w:noHBand="0" w:noVBand="1"/>
+      </w:tblPr>
+      <w:tblGrid>
+        <w:gridCol w:w="4531"/>
+        <w:gridCol w:w="4531"/>
+      </w:tblGrid>
+      <w:tr>
+        <w:trPr>
+          <w:cnfStyle w:val="100000000000" w:firstRow="1" w:lastRow="0" w:firstColumn="0" w:lastColumn="0" w:oddVBand="0" w:evenVBand="0" w:oddHBand="0" w:evenHBand="0" w:firstRowFirstColumn="0" w:firstRowLastColumn="0" w:lastRowFirstColumn="0" w:lastRowLastColumn="0"/>
+        </w:trPr>
+        <w:tc>
+          <w:tcPr>
+            <w:cnfStyle w:val="001000000000" w:firstRow="0" w:lastRow="0" w:firstColumn="1" w:lastColumn="0" w:oddVBand="0" w:evenVBand="0" w:oddHBand="0" w:evenHBand="0" w:firstRowFirstColumn="0" w:firstRowLastColumn="0" w:lastRowFirstColumn="0" w:lastRowLastColumn="0"/>
+            <w:tcW w:w="4531" w:type="dxa"/>
+          </w:tcPr>
+          <w:p>
+            <w:r>
+              <w:t>Nom de l’assembly</w:t>
+            </w:r>
+          </w:p>
+        </w:tc>
+        <w:tc>
+          <w:tcPr>
+            <w:tcW w:w="4531" w:type="dxa"/>
+          </w:tcPr>
+          <w:p>
+            <w:pPr>
+              <w:cnfStyle w:val="100000000000" w:firstRow="1" w:lastRow="0" w:firstColumn="0" w:lastColumn="0" w:oddVBand="0" w:evenVBand="0" w:oddHBand="0" w:evenHBand="0" w:firstRowFirstColumn="0" w:firstRowLastColumn="0" w:lastRowFirstColumn="0" w:lastRowLastColumn="0"/>
+            </w:pPr>
+            <w:r>
+              <w:t>Description</w:t>
+            </w:r>
+          </w:p>
+        </w:tc>
+      </w:tr>
+      <w:tr>
+        <w:tc>
+          <w:tcPr>
+            <w:cnfStyle w:val="001000000000" w:firstRow="0" w:lastRow="0" w:firstColumn="1" w:lastColumn="0" w:oddVBand="0" w:evenVBand="0" w:oddHBand="0" w:evenHBand="0" w:firstRowFirstColumn="0" w:firstRowLastColumn="0" w:lastRowFirstColumn="0" w:lastRowLastColumn="0"/>
+            <w:tcW w:w="4531" w:type="dxa"/>
+          </w:tcPr>
+          <w:p>
+            <w:r>
+              <w:t>ITLightON.dll</w:t>
+            </w:r>
+          </w:p>
+        </w:tc>
+        <w:tc>
+          <w:tcPr>
+            <w:tcW w:w="4531" w:type="dxa"/>
+          </w:tcPr>
+          <w:p>
+            <w:pPr>
+              <w:cnfStyle w:val="000000000000" w:firstRow="0" w:lastRow="0" w:firstColumn="0" w:lastColumn="0" w:oddVBand="0" w:evenVBand="0" w:oddHBand="0" w:evenHBand="0" w:firstRowFirstColumn="0" w:firstRowLastColumn="0" w:lastRowFirstColumn="0" w:lastRowLastColumn="0"/>
+            </w:pPr>
+            <w:r>
+              <w:t>Assembly principale gérant l’ensemble des échanges communs entre toutes les parties.</w:t>
+            </w:r>
+          </w:p>
+        </w:tc>
+      </w:tr>
+    </w:tbl>
+    <w:p/>
+    <w:p>
+      <w:pPr>
+        <w:pStyle w:val="Titre2"/>
+      </w:pPr>
+      <w:bookmarkStart w:id="9" w:name="_Toc44054663"/>
+      <w:r>
+        <w:t>Description de l’interface utilisateur</w:t>
+      </w:r>
+      <w:bookmarkEnd w:id="9"/>
+    </w:p>
+    <w:p>
+      <w:pPr>
+        <w:pStyle w:val="Titre3"/>
+      </w:pPr>
+      <w:bookmarkStart w:id="10" w:name="_Toc44054664"/>
+      <w:r>
+        <w:t>Ecran principal</w:t>
+      </w:r>
+      <w:bookmarkEnd w:id="10"/>
+    </w:p>
+    <w:p>
+      <w:r>
+        <w:t xml:space="preserve">L’écran principal se compose </w:t>
+      </w:r>
+      <w:r>
+        <w:t>d’un menu de type « </w:t>
+      </w:r>
+      <w:r>
+        <w:rPr>
+          <w:b/>
+        </w:rPr>
+        <w:t>Ribbon</w:t>
+      </w:r>
+      <w:r>
+        <w:t> » vous permettant de sélectionner une solution Visual Studio.</w:t>
+      </w:r>
+    </w:p>
+    <w:p>
+      <w:pPr>
+        <w:keepNext/>
+        <w:jc w:val="center"/>
+      </w:pPr>
+      <w:r>
+        <w:rPr>
+          <w:noProof/>
+          <w:lang w:eastAsia="fr-FR"/>
+        </w:rPr>
+        <w:lastRenderedPageBreak/>
+        <w:drawing>
+          <wp:inline distT="0" distB="0" distL="0" distR="0" wp14:anchorId="1EF6197A" wp14:editId="6F129DB0">
+            <wp:extent cx="5760720" cy="3068320"/>
+            <wp:effectExtent l="0" t="0" r="0" b="0"/>
+            <wp:docPr id="1" name="Image 1"/>
+            <wp:cNvGraphicFramePr>
+              <a:graphicFrameLocks xmlns:a="http://schemas.openxmlformats.org/drawingml/2006/main" noChangeAspect="1"/>
+            </wp:cNvGraphicFramePr>
+            <a:graphic xmlns:a="http://schemas.openxmlformats.org/drawingml/2006/main">
+              <a:graphicData uri="http://schemas.openxmlformats.org/drawingml/2006/picture">
+                <pic:pic xmlns:pic="http://schemas.openxmlformats.org/drawingml/2006/picture">
+                  <pic:nvPicPr>
+                    <pic:cNvPr id="1" name=""/>
+                    <pic:cNvPicPr/>
+                  </pic:nvPicPr>
+                  <pic:blipFill>
+                    <a:blip r:embed="rId10"/>
+                    <a:stretch>
+                      <a:fillRect/>
+                    </a:stretch>
+                  </pic:blipFill>
+                  <pic:spPr>
+                    <a:xfrm>
+                      <a:off x="0" y="0"/>
+                      <a:ext cx="5760720" cy="3068320"/>
+                    </a:xfrm>
+                    <a:prstGeom prst="rect">
+                      <a:avLst/>
+                    </a:prstGeom>
+                  </pic:spPr>
+                </pic:pic>
+              </a:graphicData>
+            </a:graphic>
+          </wp:inline>
+        </w:drawing>
+      </w:r>
+    </w:p>
+    <w:p>
+      <w:pPr>
+        <w:pStyle w:val="Lgende"/>
+        <w:jc w:val="center"/>
+      </w:pPr>
+      <w:bookmarkStart w:id="11" w:name="_Toc44054651"/>
+      <w:r>
+        <w:t xml:space="preserve">Figure </w:t>
+      </w:r>
+      <w:fldSimple w:instr=" SEQ Figure \* ARABIC ">
+        <w:r>
+          <w:rPr>
+            <w:noProof/>
+          </w:rPr>
+          <w:t>1</w:t>
+        </w:r>
+      </w:fldSimple>
+      <w:r>
+        <w:rPr>
+          <w:noProof/>
+        </w:rPr>
+        <w:t xml:space="preserve"> - Exemple de l'écran principal</w:t>
+      </w:r>
+      <w:bookmarkEnd w:id="11"/>
     </w:p>
     <w:sectPr>
       <w:pgSz w:w="11906" w:h="16838"/>
@@ -2525,15 +3072,7 @@
             </w:rPr>
           </w:pPr>
           <w:r>
-            <w:t xml:space="preserve">Windows </w:t>
-          </w:r>
-          <w:proofErr w:type="spellStart"/>
-          <w:r>
-            <w:t>Forms</w:t>
-          </w:r>
-          <w:proofErr w:type="spellEnd"/>
-          <w:r>
-            <w:t xml:space="preserve"> Designer</w:t>
+            <w:t>Windows Forms Designer</w:t>
           </w:r>
         </w:p>
       </w:tc>
@@ -2639,7 +3178,7 @@
             <w:rPr>
               <w:noProof/>
             </w:rPr>
-            <w:t>04/02/2020</w:t>
+            <w:t>26/06/2020</w:t>
           </w:r>
           <w:r>
             <w:rPr>
@@ -2728,7 +3267,7 @@
               <w:sz w:val="16"/>
               <w:szCs w:val="16"/>
             </w:rPr>
-            <w:t>6</w:t>
+            <w:t>7</w:t>
           </w:r>
           <w:r>
             <w:rPr>
@@ -2795,7 +3334,7 @@
               <w:sz w:val="16"/>
               <w:szCs w:val="16"/>
             </w:rPr>
-            <w:t>6</w:t>
+            <w:t>7</w:t>
           </w:r>
           <w:r>
             <w:rPr>
@@ -3024,9 +3563,9 @@
             </wp:anchor>
           </w:drawing>
         </mc:Choice>
-        <mc:Fallback xmlns:w16cid="http://schemas.microsoft.com/office/word/2016/wordml/cid" xmlns:am3d="http://schemas.microsoft.com/office/drawing/2017/model3d" xmlns:aink="http://schemas.microsoft.com/office/drawing/2016/ink" xmlns:cx8="http://schemas.microsoft.com/office/drawing/2016/5/14/chartex" xmlns:cx7="http://schemas.microsoft.com/office/drawing/2016/5/13/chartex" xmlns:cx6="http://schemas.microsoft.com/office/drawing/2016/5/12/chartex" xmlns:cx5="http://schemas.microsoft.com/office/drawing/2016/5/11/chartex" xmlns:cx4="http://schemas.microsoft.com/office/drawing/2016/5/10/chartex" xmlns:cx3="http://schemas.microsoft.com/office/drawing/2016/5/9/chartex" xmlns:cx2="http://schemas.microsoft.com/office/drawing/2015/10/21/chartex">
+        <mc:Fallback>
           <w:pict>
-            <v:rect w14:anchorId="26F0881A" id="Rectangle 1" o:spid="_x0000_s1026" style="position:absolute;left:0;text-align:left;margin-left:418.45pt;margin-top:6.5pt;width:107.6pt;height:14.15pt;z-index:251659264;visibility:visible;mso-wrap-style:square;mso-width-percent:0;mso-height-percent:0;mso-wrap-distance-left:9pt;mso-wrap-distance-top:0;mso-wrap-distance-right:9pt;mso-wrap-distance-bottom:0;mso-position-horizontal:absolute;mso-position-horizontal-relative:text;mso-position-vertical:absolute;mso-position-vertical-relative:text;mso-width-percent:0;mso-height-percent:0;mso-width-relative:page;mso-height-relative:page;v-text-anchor:top" o:gfxdata="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" o:allowincell="f" filled="f" fillcolor="red" stroked="f" strokecolor="red">
+            <v:rect w14:anchorId="26F0881A" id="Rectangle 1" o:spid="_x0000_s1026" style="position:absolute;left:0;text-align:left;margin-left:418.45pt;margin-top:6.5pt;width:107.6pt;height:14.15pt;z-index:251659264;visibility:visible;mso-wrap-style:square;mso-width-percent:0;mso-height-percent:0;mso-wrap-distance-left:9pt;mso-wrap-distance-top:0;mso-wrap-distance-right:9pt;mso-wrap-distance-bottom:0;mso-position-horizontal:absolute;mso-position-horizontal-relative:text;mso-position-vertical:absolute;mso-position-vertical-relative:text;mso-width-percent:0;mso-height-percent:0;mso-width-relative:page;mso-height-relative:page;v-text-anchor:top" o:gfxdata="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" o:allowincell="f" filled="f" fillcolor="red" stroked="f" strokecolor="red">
               <v:textbox inset=",,,0">
                 <w:txbxContent>
                   <w:p>
@@ -7469,9 +8008,13 @@
     <w:autoRedefine/>
     <w:uiPriority w:val="39"/>
     <w:unhideWhenUsed/>
-    <w:rsid w:val="00D0566E"/>
+    <w:rsid w:val="008A3E04"/>
     <w:pPr>
-      <w:spacing w:after="100" w:line="276" w:lineRule="auto"/>
+      <w:tabs>
+        <w:tab w:val="left" w:pos="440"/>
+        <w:tab w:val="right" w:leader="dot" w:pos="9062"/>
+      </w:tabs>
+      <w:spacing w:before="240" w:after="100" w:line="276" w:lineRule="auto"/>
     </w:pPr>
     <w:rPr>
       <w:rFonts w:asciiTheme="minorHAnsi" w:hAnsiTheme="minorHAnsi" w:cstheme="minorBidi"/>
@@ -8501,7 +9044,7 @@
 </file>
 
 <file path=customXml/itemProps1.xml><?xml version="1.0" encoding="utf-8"?>
-<ds:datastoreItem xmlns:ds="http://schemas.openxmlformats.org/officeDocument/2006/customXml" ds:itemID="{9B35ADEE-5FEF-4209-BE63-4DA18DEB6F6B}">
+<ds:datastoreItem xmlns:ds="http://schemas.openxmlformats.org/officeDocument/2006/customXml" ds:itemID="{DC4F98C5-A95E-4EDA-BE47-AB7EE88A5008}">
   <ds:schemaRefs>
     <ds:schemaRef ds:uri="http://schemas.openxmlformats.org/officeDocument/2006/bibliography"/>
   </ds:schemaRefs>

</xml_diff>